<commit_message>
fix equation 2.5 and 2.6
</commit_message>
<xml_diff>
--- a/docs/Guidelines-for-measurement-invariance-and-aligment-methods-using-library-rd3c3-.docx
+++ b/docs/Guidelines-for-measurement-invariance-and-aligment-methods-using-library-rd3c3-.docx
@@ -1875,7 +1875,56 @@
         <w:t xml:space="preserve"> </w:t>
       </w:r>
       <w:r>
-        <w:t xml:space="preserve">). These terms can be used to retrieve a_i and b_ik from the IRT parameterization, using the following expressions (Wang &amp; Wang, 2020):</w:t>
+        <w:t xml:space="preserve">). These terms can be used to retrieve</w:t>
+      </w:r>
+      <w:r>
+        <w:t xml:space="preserve"> </w:t>
+      </w:r>
+      <m:oMath>
+        <m:sSub>
+          <m:e>
+            <m:r>
+              <m:t>a</m:t>
+            </m:r>
+          </m:e>
+          <m:sub>
+            <m:r>
+              <m:t>i</m:t>
+            </m:r>
+          </m:sub>
+        </m:sSub>
+      </m:oMath>
+      <w:r>
+        <w:t xml:space="preserve"> </w:t>
+      </w:r>
+      <w:r>
+        <w:t xml:space="preserve">and</w:t>
+      </w:r>
+      <w:r>
+        <w:t xml:space="preserve"> </w:t>
+      </w:r>
+      <m:oMath>
+        <m:sSub>
+          <m:e>
+            <m:r>
+              <m:t>b</m:t>
+            </m:r>
+          </m:e>
+          <m:sub>
+            <m:r>
+              <m:t>i</m:t>
+            </m:r>
+            <m:r>
+              <m:t>k</m:t>
+            </m:r>
+          </m:sub>
+        </m:sSub>
+      </m:oMath>
+      <w:r>
+        <w:t xml:space="preserve"> </w:t>
+      </w:r>
+      <w:r>
+        <w:t xml:space="preserve">from the IRT parameterization, using the following expressions (Wang &amp; Wang, 2020, p87):</w:t>
       </w:r>
     </w:p>
     <w:p>
@@ -1916,46 +1965,18 @@
               </m:r>
             </m:num>
             <m:den>
-              <m:rad>
-                <m:radPr>
-                  <m:degHide m:val="1"/>
-                </m:radPr>
-                <m:deg/>
+              <m:sSub>
                 <m:e>
-                  <m:sSubSup>
-                    <m:e>
-                      <m:r>
-                        <m:t>λ</m:t>
-                      </m:r>
-                    </m:e>
-                    <m:sub>
-                      <m:r>
-                        <m:t>i</m:t>
-                      </m:r>
-                    </m:sub>
-                    <m:sup>
-                      <m:r>
-                        <m:rPr>
-                          <m:sty m:val="p"/>
-                        </m:rPr>
-                        <m:t>−</m:t>
-                      </m:r>
-                      <m:r>
-                        <m:t>2</m:t>
-                      </m:r>
-                    </m:sup>
-                  </m:sSubSup>
                   <m:r>
-                    <m:rPr>
-                      <m:sty m:val="p"/>
-                    </m:rPr>
-                    <m:t>−</m:t>
-                  </m:r>
-                  <m:r>
-                    <m:t>1</m:t>
+                    <m:t>λ</m:t>
                   </m:r>
                 </m:e>
-              </m:rad>
+                <m:sub>
+                  <m:r>
+                    <m:t>i</m:t>
+                  </m:r>
+                </m:sub>
+              </m:sSub>
             </m:den>
           </m:f>
           <m:r>
@@ -2014,12 +2035,6 @@
               <m:type m:val="bar"/>
             </m:fPr>
             <m:num>
-              <m:r>
-                <m:rPr>
-                  <m:sty m:val="p"/>
-                </m:rPr>
-                <m:t>−</m:t>
-              </m:r>
               <m:sSub>
                 <m:e>
                   <m:r>
@@ -2264,7 +2279,7 @@
           <m:den>
             <m:rad>
               <m:radPr>
-                <m:degHide m:val="1"/>
+                <m:degHide m:val="on"/>
               </m:radPr>
               <m:deg/>
               <m:e>
@@ -2404,82 +2419,61 @@
         <w:t xml:space="preserve">In the following figure, we summarize the parameters of the measurement model that can be held equal between groups in each of the model specification for CFA with continuous and for CFA with ordinal indicators (i.e., GRM with delta parameterization).</w:t>
       </w:r>
     </w:p>
-    <w:tbl>
-      <w:tblPr>
-        <w:tblStyle w:val="Table"/>
-        <w:tblW w:type="pct" w:w="5000"/>
-        <w:tblLook w:firstRow="0" w:lastRow="0" w:firstColumn="0" w:lastColumn="0" w:noHBand="0" w:noVBand="0" w:val="0000"/>
-        <w:jc w:val="start"/>
-      </w:tblPr>
-      <w:tblGrid>
-        <w:gridCol w:w="7920"/>
-      </w:tblGrid>
-      <w:tr>
-        <w:tc>
-          <w:tcPr/>
-          <w:p>
-            <w:pPr>
-              <w:jc w:val="center"/>
-            </w:pPr>
-            <w:r>
-              <w:drawing>
-                <wp:inline>
-                  <wp:extent cx="4000500" cy="2857500"/>
-                  <wp:effectExtent b="0" l="0" r="0" t="0"/>
-                  <wp:docPr descr="" title="" id="46" name="Picture"/>
-                  <a:graphic>
-                    <a:graphicData uri="http://schemas.openxmlformats.org/drawingml/2006/picture">
-                      <pic:pic>
-                        <pic:nvPicPr>
-                          <pic:cNvPr descr="figure_1_specifications.png" id="47" name="Picture"/>
-                          <pic:cNvPicPr>
-                            <a:picLocks noChangeArrowheads="1" noChangeAspect="1"/>
-                          </pic:cNvPicPr>
-                        </pic:nvPicPr>
-                        <pic:blipFill>
-                          <a:blip r:embed="rId45"/>
-                          <a:stretch>
-                            <a:fillRect/>
-                          </a:stretch>
-                        </pic:blipFill>
-                        <pic:spPr bwMode="auto">
-                          <a:xfrm>
-                            <a:off x="0" y="0"/>
-                            <a:ext cx="4000500" cy="2857500"/>
-                          </a:xfrm>
-                          <a:prstGeom prst="rect">
-                            <a:avLst/>
-                          </a:prstGeom>
-                          <a:noFill/>
-                          <a:ln w="9525">
-                            <a:noFill/>
-                            <a:headEnd/>
-                            <a:tailEnd/>
-                          </a:ln>
-                        </pic:spPr>
-                      </pic:pic>
-                    </a:graphicData>
-                  </a:graphic>
-                </wp:inline>
-              </w:drawing>
-            </w:r>
-          </w:p>
-          <w:p>
-            <w:pPr>
-              <w:jc w:val="center"/>
-            </w:pPr>
-            <w:pPr>
-              <w:jc w:val="start"/>
-              <w:spacing w:before="200"/>
-              <w:pStyle w:val="ImageCaption"/>
-            </w:pPr>
-            <w:r>
-              <w:t xml:space="preserve">Figure 1: response model parameters being held equal in each model specification.</w:t>
-            </w:r>
-          </w:p>
-        </w:tc>
-      </w:tr>
-    </w:tbl>
+    <w:p>
+      <w:pPr>
+        <w:pStyle w:val="CaptionedFigure"/>
+      </w:pPr>
+      <w:r>
+        <w:drawing>
+          <wp:inline>
+            <wp:extent cx="4000500" cy="2857500"/>
+            <wp:effectExtent b="0" l="0" r="0" t="0"/>
+            <wp:docPr descr="Figure 1: response model parameters being held equal in each model specification." title="" id="46" name="Picture"/>
+            <a:graphic>
+              <a:graphicData uri="http://schemas.openxmlformats.org/drawingml/2006/picture">
+                <pic:pic>
+                  <pic:nvPicPr>
+                    <pic:cNvPr descr="figure_1_specifications.png" id="47" name="Picture"/>
+                    <pic:cNvPicPr>
+                      <a:picLocks noChangeArrowheads="1" noChangeAspect="1"/>
+                    </pic:cNvPicPr>
+                  </pic:nvPicPr>
+                  <pic:blipFill>
+                    <a:blip r:embed="rId45"/>
+                    <a:stretch>
+                      <a:fillRect/>
+                    </a:stretch>
+                  </pic:blipFill>
+                  <pic:spPr bwMode="auto">
+                    <a:xfrm>
+                      <a:off x="0" y="0"/>
+                      <a:ext cx="4000500" cy="2857500"/>
+                    </a:xfrm>
+                    <a:prstGeom prst="rect">
+                      <a:avLst/>
+                    </a:prstGeom>
+                    <a:noFill/>
+                    <a:ln w="9525">
+                      <a:noFill/>
+                      <a:headEnd/>
+                      <a:tailEnd/>
+                    </a:ln>
+                  </pic:spPr>
+                </pic:pic>
+              </a:graphicData>
+            </a:graphic>
+          </wp:inline>
+        </w:drawing>
+      </w:r>
+    </w:p>
+    <w:p>
+      <w:pPr>
+        <w:pStyle w:val="ImageCaption"/>
+      </w:pPr>
+      <w:r>
+        <w:t xml:space="preserve">Figure 1: response model parameters being held equal in each model specification.</w:t>
+      </w:r>
+    </w:p>
     <w:p>
       <w:pPr>
         <w:pStyle w:val="BodyText"/>
@@ -3179,82 +3173,61 @@
         <w:t xml:space="preserve">are not intended to be use onto sole objects, such as vectors or data frames. These are design to be fitted onto a set of elements, define in a table. Once the table, which we call generally scale_info, is filled-in and is called into the R session, the wrapper functions can resolve which items are subject to an analysis, within a define data object a particular data frame. We illustrate the general logic of the wrapper functions with the following diagram.</w:t>
       </w:r>
     </w:p>
-    <w:tbl>
-      <w:tblPr>
-        <w:tblStyle w:val="Table"/>
-        <w:tblW w:type="pct" w:w="5000"/>
-        <w:tblLook w:firstRow="0" w:lastRow="0" w:firstColumn="0" w:lastColumn="0" w:noHBand="0" w:noVBand="0" w:val="0000"/>
-        <w:jc w:val="start"/>
-      </w:tblPr>
-      <w:tblGrid>
-        <w:gridCol w:w="7920"/>
-      </w:tblGrid>
-      <w:tr>
-        <w:tc>
-          <w:tcPr/>
-          <w:p>
-            <w:pPr>
-              <w:jc w:val="center"/>
-            </w:pPr>
-            <w:r>
-              <w:drawing>
-                <wp:inline>
-                  <wp:extent cx="5334000" cy="2788694"/>
-                  <wp:effectExtent b="0" l="0" r="0" t="0"/>
-                  <wp:docPr descr="" title="" id="56" name="Picture"/>
-                  <a:graphic>
-                    <a:graphicData uri="http://schemas.openxmlformats.org/drawingml/2006/picture">
-                      <pic:pic>
-                        <pic:nvPicPr>
-                          <pic:cNvPr descr="figure_2_wrapper_logic.png" id="57" name="Picture"/>
-                          <pic:cNvPicPr>
-                            <a:picLocks noChangeArrowheads="1" noChangeAspect="1"/>
-                          </pic:cNvPicPr>
-                        </pic:nvPicPr>
-                        <pic:blipFill>
-                          <a:blip r:embed="rId55"/>
-                          <a:stretch>
-                            <a:fillRect/>
-                          </a:stretch>
-                        </pic:blipFill>
-                        <pic:spPr bwMode="auto">
-                          <a:xfrm>
-                            <a:off x="0" y="0"/>
-                            <a:ext cx="5334000" cy="2788694"/>
-                          </a:xfrm>
-                          <a:prstGeom prst="rect">
-                            <a:avLst/>
-                          </a:prstGeom>
-                          <a:noFill/>
-                          <a:ln w="9525">
-                            <a:noFill/>
-                            <a:headEnd/>
-                            <a:tailEnd/>
-                          </a:ln>
-                        </pic:spPr>
-                      </pic:pic>
-                    </a:graphicData>
-                  </a:graphic>
-                </wp:inline>
-              </w:drawing>
-            </w:r>
-          </w:p>
-          <w:p>
-            <w:pPr>
-              <w:jc w:val="center"/>
-            </w:pPr>
-            <w:pPr>
-              <w:jc w:val="start"/>
-              <w:spacing w:before="200"/>
-              <w:pStyle w:val="ImageCaption"/>
-            </w:pPr>
-            <w:r>
-              <w:t xml:space="preserve">Figure 2: wrapper function logic</w:t>
-            </w:r>
-          </w:p>
-        </w:tc>
-      </w:tr>
-    </w:tbl>
+    <w:p>
+      <w:pPr>
+        <w:pStyle w:val="CaptionedFigure"/>
+      </w:pPr>
+      <w:r>
+        <w:drawing>
+          <wp:inline>
+            <wp:extent cx="5334000" cy="2788694"/>
+            <wp:effectExtent b="0" l="0" r="0" t="0"/>
+            <wp:docPr descr="Figure 2: wrapper function logic" title="" id="56" name="Picture"/>
+            <a:graphic>
+              <a:graphicData uri="http://schemas.openxmlformats.org/drawingml/2006/picture">
+                <pic:pic>
+                  <pic:nvPicPr>
+                    <pic:cNvPr descr="figure_2_wrapper_logic.png" id="57" name="Picture"/>
+                    <pic:cNvPicPr>
+                      <a:picLocks noChangeArrowheads="1" noChangeAspect="1"/>
+                    </pic:cNvPicPr>
+                  </pic:nvPicPr>
+                  <pic:blipFill>
+                    <a:blip r:embed="rId55"/>
+                    <a:stretch>
+                      <a:fillRect/>
+                    </a:stretch>
+                  </pic:blipFill>
+                  <pic:spPr bwMode="auto">
+                    <a:xfrm>
+                      <a:off x="0" y="0"/>
+                      <a:ext cx="5334000" cy="2788694"/>
+                    </a:xfrm>
+                    <a:prstGeom prst="rect">
+                      <a:avLst/>
+                    </a:prstGeom>
+                    <a:noFill/>
+                    <a:ln w="9525">
+                      <a:noFill/>
+                      <a:headEnd/>
+                      <a:tailEnd/>
+                    </a:ln>
+                  </pic:spPr>
+                </pic:pic>
+              </a:graphicData>
+            </a:graphic>
+          </wp:inline>
+        </w:drawing>
+      </w:r>
+    </w:p>
+    <w:p>
+      <w:pPr>
+        <w:pStyle w:val="ImageCaption"/>
+      </w:pPr>
+      <w:r>
+        <w:t xml:space="preserve">Figure 2: wrapper function logic</w:t>
+      </w:r>
+    </w:p>
     <w:p>
       <w:pPr>
         <w:pStyle w:val="BodyText"/>
@@ -5201,82 +5174,61 @@
         <w:t xml:space="preserve">already contains an opinionated set of analysis (Parker, 2017) selected with a purpose. In this case, to make judgments of the quality of scale scores in terms of unidimensionality, reliability, comparability and inference limitations. The following diagram depicts the contrast between these two manners to reach the set of intended item analysis reports.</w:t>
       </w:r>
     </w:p>
-    <w:tbl>
-      <w:tblPr>
-        <w:tblStyle w:val="Table"/>
-        <w:tblW w:type="pct" w:w="5000"/>
-        <w:tblLook w:firstRow="0" w:lastRow="0" w:firstColumn="0" w:lastColumn="0" w:noHBand="0" w:noVBand="0" w:val="0000"/>
-        <w:jc w:val="start"/>
-      </w:tblPr>
-      <w:tblGrid>
-        <w:gridCol w:w="7920"/>
-      </w:tblGrid>
-      <w:tr>
-        <w:tc>
-          <w:tcPr/>
-          <w:p>
-            <w:pPr>
-              <w:jc w:val="center"/>
-            </w:pPr>
-            <w:r>
-              <w:drawing>
-                <wp:inline>
-                  <wp:extent cx="5334000" cy="4373880"/>
-                  <wp:effectExtent b="0" l="0" r="0" t="0"/>
-                  <wp:docPr descr="" title="" id="60" name="Picture"/>
-                  <a:graphic>
-                    <a:graphicData uri="http://schemas.openxmlformats.org/drawingml/2006/picture">
-                      <pic:pic>
-                        <pic:nvPicPr>
-                          <pic:cNvPr descr="figure_3_report_logic.png" id="61" name="Picture"/>
-                          <pic:cNvPicPr>
-                            <a:picLocks noChangeArrowheads="1" noChangeAspect="1"/>
-                          </pic:cNvPicPr>
-                        </pic:nvPicPr>
-                        <pic:blipFill>
-                          <a:blip r:embed="rId59"/>
-                          <a:stretch>
-                            <a:fillRect/>
-                          </a:stretch>
-                        </pic:blipFill>
-                        <pic:spPr bwMode="auto">
-                          <a:xfrm>
-                            <a:off x="0" y="0"/>
-                            <a:ext cx="5334000" cy="4373880"/>
-                          </a:xfrm>
-                          <a:prstGeom prst="rect">
-                            <a:avLst/>
-                          </a:prstGeom>
-                          <a:noFill/>
-                          <a:ln w="9525">
-                            <a:noFill/>
-                            <a:headEnd/>
-                            <a:tailEnd/>
-                          </a:ln>
-                        </pic:spPr>
-                      </pic:pic>
-                    </a:graphicData>
-                  </a:graphic>
-                </wp:inline>
-              </w:drawing>
-            </w:r>
-          </w:p>
-          <w:p>
-            <w:pPr>
-              <w:jc w:val="center"/>
-            </w:pPr>
-            <w:pPr>
-              <w:jc w:val="start"/>
-              <w:spacing w:before="200"/>
-              <w:pStyle w:val="ImageCaption"/>
-            </w:pPr>
-            <w:r>
-              <w:t xml:space="preserve">Figure 3: wrapper function logic within a dynamic report</w:t>
-            </w:r>
-          </w:p>
-        </w:tc>
-      </w:tr>
-    </w:tbl>
+    <w:p>
+      <w:pPr>
+        <w:pStyle w:val="CaptionedFigure"/>
+      </w:pPr>
+      <w:r>
+        <w:drawing>
+          <wp:inline>
+            <wp:extent cx="5334000" cy="4373880"/>
+            <wp:effectExtent b="0" l="0" r="0" t="0"/>
+            <wp:docPr descr="Figure 3: wrapper function logic within a dynamic report" title="" id="60" name="Picture"/>
+            <a:graphic>
+              <a:graphicData uri="http://schemas.openxmlformats.org/drawingml/2006/picture">
+                <pic:pic>
+                  <pic:nvPicPr>
+                    <pic:cNvPr descr="figure_3_report_logic.png" id="61" name="Picture"/>
+                    <pic:cNvPicPr>
+                      <a:picLocks noChangeArrowheads="1" noChangeAspect="1"/>
+                    </pic:cNvPicPr>
+                  </pic:nvPicPr>
+                  <pic:blipFill>
+                    <a:blip r:embed="rId59"/>
+                    <a:stretch>
+                      <a:fillRect/>
+                    </a:stretch>
+                  </pic:blipFill>
+                  <pic:spPr bwMode="auto">
+                    <a:xfrm>
+                      <a:off x="0" y="0"/>
+                      <a:ext cx="5334000" cy="4373880"/>
+                    </a:xfrm>
+                    <a:prstGeom prst="rect">
+                      <a:avLst/>
+                    </a:prstGeom>
+                    <a:noFill/>
+                    <a:ln w="9525">
+                      <a:noFill/>
+                      <a:headEnd/>
+                      <a:tailEnd/>
+                    </a:ln>
+                  </pic:spPr>
+                </pic:pic>
+              </a:graphicData>
+            </a:graphic>
+          </wp:inline>
+        </w:drawing>
+      </w:r>
+    </w:p>
+    <w:p>
+      <w:pPr>
+        <w:pStyle w:val="ImageCaption"/>
+      </w:pPr>
+      <w:r>
+        <w:t xml:space="preserve">Figure 3: wrapper function logic within a dynamic report</w:t>
+      </w:r>
+    </w:p>
     <w:p>
       <w:pPr>
         <w:pStyle w:val="BodyText"/>
@@ -5455,82 +5407,61 @@
         <w:t xml:space="preserve">the user can include all the statistical analysis relevant for its purpose. As a whole, the user can generate dynamic results reports per scale. The following diagram summarize the minimal elements to produce these dynamic reports.</w:t>
       </w:r>
     </w:p>
-    <w:tbl>
-      <w:tblPr>
-        <w:tblStyle w:val="Table"/>
-        <w:tblW w:type="pct" w:w="5000"/>
-        <w:tblLook w:firstRow="0" w:lastRow="0" w:firstColumn="0" w:lastColumn="0" w:noHBand="0" w:noVBand="0" w:val="0000"/>
-        <w:jc w:val="start"/>
-      </w:tblPr>
-      <w:tblGrid>
-        <w:gridCol w:w="7920"/>
-      </w:tblGrid>
-      <w:tr>
-        <w:tc>
-          <w:tcPr/>
-          <w:p>
-            <w:pPr>
-              <w:jc w:val="center"/>
-            </w:pPr>
-            <w:r>
-              <w:drawing>
-                <wp:inline>
-                  <wp:extent cx="5334000" cy="1962265"/>
-                  <wp:effectExtent b="0" l="0" r="0" t="0"/>
-                  <wp:docPr descr="" title="" id="63" name="Picture"/>
-                  <a:graphic>
-                    <a:graphicData uri="http://schemas.openxmlformats.org/drawingml/2006/picture">
-                      <pic:pic>
-                        <pic:nvPicPr>
-                          <pic:cNvPr descr="figure_4_report.png" id="64" name="Picture"/>
-                          <pic:cNvPicPr>
-                            <a:picLocks noChangeArrowheads="1" noChangeAspect="1"/>
-                          </pic:cNvPicPr>
-                        </pic:nvPicPr>
-                        <pic:blipFill>
-                          <a:blip r:embed="rId62"/>
-                          <a:stretch>
-                            <a:fillRect/>
-                          </a:stretch>
-                        </pic:blipFill>
-                        <pic:spPr bwMode="auto">
-                          <a:xfrm>
-                            <a:off x="0" y="0"/>
-                            <a:ext cx="5334000" cy="1962265"/>
-                          </a:xfrm>
-                          <a:prstGeom prst="rect">
-                            <a:avLst/>
-                          </a:prstGeom>
-                          <a:noFill/>
-                          <a:ln w="9525">
-                            <a:noFill/>
-                            <a:headEnd/>
-                            <a:tailEnd/>
-                          </a:ln>
-                        </pic:spPr>
-                      </pic:pic>
-                    </a:graphicData>
-                  </a:graphic>
-                </wp:inline>
-              </w:drawing>
-            </w:r>
-          </w:p>
-          <w:p>
-            <w:pPr>
-              <w:jc w:val="center"/>
-            </w:pPr>
-            <w:pPr>
-              <w:jc w:val="start"/>
-              <w:spacing w:before="200"/>
-              <w:pStyle w:val="ImageCaption"/>
-            </w:pPr>
-            <w:r>
-              <w:t xml:space="preserve">Figure 4: dynamic reports</w:t>
-            </w:r>
-          </w:p>
-        </w:tc>
-      </w:tr>
-    </w:tbl>
+    <w:p>
+      <w:pPr>
+        <w:pStyle w:val="CaptionedFigure"/>
+      </w:pPr>
+      <w:r>
+        <w:drawing>
+          <wp:inline>
+            <wp:extent cx="5334000" cy="1962265"/>
+            <wp:effectExtent b="0" l="0" r="0" t="0"/>
+            <wp:docPr descr="Figure 4: dynamic reports" title="" id="63" name="Picture"/>
+            <a:graphic>
+              <a:graphicData uri="http://schemas.openxmlformats.org/drawingml/2006/picture">
+                <pic:pic>
+                  <pic:nvPicPr>
+                    <pic:cNvPr descr="figure_4_report.png" id="64" name="Picture"/>
+                    <pic:cNvPicPr>
+                      <a:picLocks noChangeArrowheads="1" noChangeAspect="1"/>
+                    </pic:cNvPicPr>
+                  </pic:nvPicPr>
+                  <pic:blipFill>
+                    <a:blip r:embed="rId62"/>
+                    <a:stretch>
+                      <a:fillRect/>
+                    </a:stretch>
+                  </pic:blipFill>
+                  <pic:spPr bwMode="auto">
+                    <a:xfrm>
+                      <a:off x="0" y="0"/>
+                      <a:ext cx="5334000" cy="1962265"/>
+                    </a:xfrm>
+                    <a:prstGeom prst="rect">
+                      <a:avLst/>
+                    </a:prstGeom>
+                    <a:noFill/>
+                    <a:ln w="9525">
+                      <a:noFill/>
+                      <a:headEnd/>
+                      <a:tailEnd/>
+                    </a:ln>
+                  </pic:spPr>
+                </pic:pic>
+              </a:graphicData>
+            </a:graphic>
+          </wp:inline>
+        </w:drawing>
+      </w:r>
+    </w:p>
+    <w:p>
+      <w:pPr>
+        <w:pStyle w:val="ImageCaption"/>
+      </w:pPr>
+      <w:r>
+        <w:t xml:space="preserve">Figure 4: dynamic reports</w:t>
+      </w:r>
+    </w:p>
     <w:bookmarkEnd w:id="65"/>
     <w:bookmarkStart w:id="66" w:name="Xffd82f2d5151c3dafe598199ca64565b9246f28"/>
     <w:p>
@@ -14365,82 +14296,61 @@
         <w:t xml:space="preserve">The following figure depicts an overview of the generated report.</w:t>
       </w:r>
     </w:p>
-    <w:tbl>
-      <w:tblPr>
-        <w:tblStyle w:val="Table"/>
-        <w:tblW w:type="pct" w:w="5000"/>
-        <w:tblLook w:firstRow="0" w:lastRow="0" w:firstColumn="0" w:lastColumn="0" w:noHBand="0" w:noVBand="0" w:val="0000"/>
-        <w:jc w:val="start"/>
-      </w:tblPr>
-      <w:tblGrid>
-        <w:gridCol w:w="7920"/>
-      </w:tblGrid>
-      <w:tr>
-        <w:tc>
-          <w:tcPr/>
-          <w:p>
-            <w:pPr>
-              <w:jc w:val="center"/>
-            </w:pPr>
-            <w:r>
-              <w:drawing>
-                <wp:inline>
-                  <wp:extent cx="5334000" cy="4442509"/>
-                  <wp:effectExtent b="0" l="0" r="0" t="0"/>
-                  <wp:docPr descr="" title="" id="76" name="Picture"/>
-                  <a:graphic>
-                    <a:graphicData uri="http://schemas.openxmlformats.org/drawingml/2006/picture">
-                      <pic:pic>
-                        <pic:nvPicPr>
-                          <pic:cNvPr descr="figure_5_overview.png" id="77" name="Picture"/>
-                          <pic:cNvPicPr>
-                            <a:picLocks noChangeArrowheads="1" noChangeAspect="1"/>
-                          </pic:cNvPicPr>
-                        </pic:nvPicPr>
-                        <pic:blipFill>
-                          <a:blip r:embed="rId75"/>
-                          <a:stretch>
-                            <a:fillRect/>
-                          </a:stretch>
-                        </pic:blipFill>
-                        <pic:spPr bwMode="auto">
-                          <a:xfrm>
-                            <a:off x="0" y="0"/>
-                            <a:ext cx="5334000" cy="4442509"/>
-                          </a:xfrm>
-                          <a:prstGeom prst="rect">
-                            <a:avLst/>
-                          </a:prstGeom>
-                          <a:noFill/>
-                          <a:ln w="9525">
-                            <a:noFill/>
-                            <a:headEnd/>
-                            <a:tailEnd/>
-                          </a:ln>
-                        </pic:spPr>
-                      </pic:pic>
-                    </a:graphicData>
-                  </a:graphic>
-                </wp:inline>
-              </w:drawing>
-            </w:r>
-          </w:p>
-          <w:p>
-            <w:pPr>
-              <w:jc w:val="center"/>
-            </w:pPr>
-            <w:pPr>
-              <w:jc w:val="start"/>
-              <w:spacing w:before="200"/>
-              <w:pStyle w:val="ImageCaption"/>
-            </w:pPr>
-            <w:r>
-              <w:t xml:space="preserve">Figure 5: overview of a dynamic item report</w:t>
-            </w:r>
-          </w:p>
-        </w:tc>
-      </w:tr>
-    </w:tbl>
+    <w:p>
+      <w:pPr>
+        <w:pStyle w:val="CaptionedFigure"/>
+      </w:pPr>
+      <w:r>
+        <w:drawing>
+          <wp:inline>
+            <wp:extent cx="5334000" cy="4442509"/>
+            <wp:effectExtent b="0" l="0" r="0" t="0"/>
+            <wp:docPr descr="Figure 5: overview of a dynamic item report" title="" id="76" name="Picture"/>
+            <a:graphic>
+              <a:graphicData uri="http://schemas.openxmlformats.org/drawingml/2006/picture">
+                <pic:pic>
+                  <pic:nvPicPr>
+                    <pic:cNvPr descr="figure_5_overview.png" id="77" name="Picture"/>
+                    <pic:cNvPicPr>
+                      <a:picLocks noChangeArrowheads="1" noChangeAspect="1"/>
+                    </pic:cNvPicPr>
+                  </pic:nvPicPr>
+                  <pic:blipFill>
+                    <a:blip r:embed="rId75"/>
+                    <a:stretch>
+                      <a:fillRect/>
+                    </a:stretch>
+                  </pic:blipFill>
+                  <pic:spPr bwMode="auto">
+                    <a:xfrm>
+                      <a:off x="0" y="0"/>
+                      <a:ext cx="5334000" cy="4442509"/>
+                    </a:xfrm>
+                    <a:prstGeom prst="rect">
+                      <a:avLst/>
+                    </a:prstGeom>
+                    <a:noFill/>
+                    <a:ln w="9525">
+                      <a:noFill/>
+                      <a:headEnd/>
+                      <a:tailEnd/>
+                    </a:ln>
+                  </pic:spPr>
+                </pic:pic>
+              </a:graphicData>
+            </a:graphic>
+          </wp:inline>
+        </w:drawing>
+      </w:r>
+    </w:p>
+    <w:p>
+      <w:pPr>
+        <w:pStyle w:val="ImageCaption"/>
+      </w:pPr>
+      <w:r>
+        <w:t xml:space="preserve">Figure 5: overview of a dynamic item report</w:t>
+      </w:r>
+    </w:p>
     <w:p>
       <w:pPr>
         <w:pStyle w:val="BodyText"/>
@@ -15379,6 +15289,25 @@
       <w:jc w:val="center"/>
     </w:pPr>
   </w:style>
+  <w:style w:customStyle="1" w:styleId="AbstractTitle" w:type="paragraph">
+    <w:name w:val="Abstract Title"/>
+    <w:basedOn w:val="Normal"/>
+    <w:next w:val="Abstract"/>
+    <w:qFormat/>
+    <w:pPr>
+      <w:keepNext/>
+      <w:keepLines/>
+      <w:jc w:val="center"/>
+      <w:spacing w:after="0" w:before="300"/>
+    </w:pPr>
+    <w:rPr>
+      <w:sz w:val="20"/>
+      <w:szCs w:val="20"/>
+      <w:b/>
+      <w:color w:val="345A8A"/>
+      &gt;
+    </w:rPr>
+  </w:style>
   <w:style w:customStyle="1" w:styleId="Abstract" w:type="paragraph">
     <w:name w:val="Abstract"/>
     <w:basedOn w:val="Normal"/>
@@ -15387,7 +15316,7 @@
     <w:pPr>
       <w:keepNext/>
       <w:keepLines/>
-      <w:spacing w:after="300" w:before="300"/>
+      <w:spacing w:after="300" w:before="100"/>
     </w:pPr>
     <w:rPr>
       <w:sz w:val="20"/>
@@ -15609,6 +15538,18 @@
     <w:uiPriority w:val="9"/>
     <w:unhideWhenUsed/>
     <w:qFormat/>
+  </w:style>
+  <w:style w:styleId="FootnoteBlockText" w:type="paragraph">
+    <w:name w:val="Footnote Block Text"/>
+    <w:basedOn w:val="Footnote Text"/>
+    <w:next w:val="Footnote Text"/>
+    <w:uiPriority w:val="9"/>
+    <w:unhideWhenUsed/>
+    <w:qFormat/>
+    <w:pPr>
+      <w:spacing w:after="100" w:before="100"/>
+      <w:ind w:firstLine="0" w:left="480" w:right="480"/>
+    </w:pPr>
   </w:style>
   <w:style w:default="1" w:styleId="DefaultParagraphFont" w:type="character">
     <w:name w:val="Default Paragraph Font"/>

</xml_diff>

<commit_message>
update links and a typo
</commit_message>
<xml_diff>
--- a/docs/Guidelines-for-measurement-invariance-and-aligment-methods-using-library-rd3c3-.docx
+++ b/docs/Guidelines-for-measurement-invariance-and-aligment-methods-using-library-rd3c3-.docx
@@ -14673,7 +14673,10 @@
         <w:pStyle w:val="Compact"/>
       </w:pPr>
       <w:r>
-        <w:t xml:space="preserve">data</w:t>
+        <w:t xml:space="preserve">data:</w:t>
+      </w:r>
+      <w:r>
+        <w:t xml:space="preserve"> </w:t>
       </w:r>
       <w:hyperlink r:id="rId86">
         <w:r>
@@ -14761,7 +14764,7 @@
         <w:pStyle w:val="FirstParagraph"/>
       </w:pPr>
       <w:r>
-        <w:t xml:space="preserve">All example files can be downladed from the following</w:t>
+        <w:t xml:space="preserve">All example files can be downloaded from the following</w:t>
       </w:r>
       <w:r>
         <w:t xml:space="preserve"> </w:t>

</xml_diff>